<commit_message>
some minor and major changes
</commit_message>
<xml_diff>
--- a/assets/Guider-map/INTER UNIVERSITY SOCIAL MEDIA FUNCTIONAL REQUIREMENTS.docx
+++ b/assets/Guider-map/INTER UNIVERSITY SOCIAL MEDIA FUNCTIONAL REQUIREMENTS.docx
@@ -143,17 +143,8 @@
           <w:sz w:val="28"/>
           <w:szCs w:val="28"/>
         </w:rPr>
-        <w:t xml:space="preserve">Inter University Social </w:t>
-      </w:r>
-      <w:proofErr w:type="gramStart"/>
-      <w:r>
-        <w:rPr>
-          <w:sz w:val="28"/>
-          <w:szCs w:val="28"/>
-        </w:rPr>
-        <w:t>Media(</w:t>
-      </w:r>
-      <w:proofErr w:type="gramEnd"/>
+        <w:t>Inter University Social Media(</w:t>
+      </w:r>
       <w:r>
         <w:rPr>
           <w:sz w:val="28"/>
@@ -642,7 +633,21 @@
           <w:sz w:val="28"/>
           <w:szCs w:val="28"/>
         </w:rPr>
-        <w:t xml:space="preserve"> email, hashed password, and authentication tokens or session data.</w:t>
+        <w:t xml:space="preserve"> email, hashed password, </w:t>
+      </w:r>
+      <w:r>
+        <w:rPr>
+          <w:sz w:val="28"/>
+          <w:szCs w:val="28"/>
+        </w:rPr>
+        <w:t>and</w:t>
+      </w:r>
+      <w:r>
+        <w:rPr>
+          <w:sz w:val="28"/>
+          <w:szCs w:val="28"/>
+        </w:rPr>
+        <w:t xml:space="preserve"> session data.</w:t>
       </w:r>
     </w:p>
     <w:p>
@@ -2345,23 +2350,7 @@
           <w:sz w:val="28"/>
           <w:szCs w:val="28"/>
         </w:rPr>
-        <w:t xml:space="preserve">Ease To Use </w:t>
-      </w:r>
-      <w:proofErr w:type="gramStart"/>
-      <w:r>
-        <w:rPr>
-          <w:sz w:val="28"/>
-          <w:szCs w:val="28"/>
-        </w:rPr>
-        <w:t>And</w:t>
-      </w:r>
-      <w:proofErr w:type="gramEnd"/>
-      <w:r>
-        <w:rPr>
-          <w:sz w:val="28"/>
-          <w:szCs w:val="28"/>
-        </w:rPr>
-        <w:t xml:space="preserve"> Engage With The App</w:t>
+        <w:t>Ease To Use And Engage With The App</w:t>
       </w:r>
     </w:p>
     <w:p>
@@ -3172,25 +3161,7 @@
                 <w:sz w:val="24"/>
                 <w:szCs w:val="24"/>
               </w:rPr>
-              <w:t xml:space="preserve">HONEST </w:t>
-            </w:r>
-            <w:proofErr w:type="gramStart"/>
-            <w:r>
-              <w:rPr>
-                <w:rFonts w:ascii="Times New Roman" w:hAnsi="Times New Roman"/>
-                <w:sz w:val="24"/>
-                <w:szCs w:val="24"/>
-              </w:rPr>
-              <w:t>A</w:t>
-            </w:r>
-            <w:proofErr w:type="gramEnd"/>
-            <w:r>
-              <w:rPr>
-                <w:rFonts w:ascii="Times New Roman" w:hAnsi="Times New Roman"/>
-                <w:sz w:val="24"/>
-                <w:szCs w:val="24"/>
-              </w:rPr>
-              <w:t xml:space="preserve"> ASSEY</w:t>
+              <w:t>HONEST A ASSEY</w:t>
             </w:r>
           </w:p>
         </w:tc>

</xml_diff>